<commit_message>
Additional formating, some resiliency in snowBulletinStats
</commit_message>
<xml_diff>
--- a/inst/rmd/style_template_snowbull.docx
+++ b/inst/rmd/style_template_snowbull.docx
@@ -1,12 +1,7 @@
 
 <file path=word/document.xml><?xml version="1.0" encoding="utf-8"?>
-<w:document xmlns:wpc="http://schemas.microsoft.com/office/word/2010/wordprocessingCanvas" xmlns:cx="http://schemas.microsoft.com/office/drawing/2014/chartex" xmlns:cx1="http://schemas.microsoft.com/office/drawing/2015/9/8/chartex" xmlns:cx2="http://schemas.microsoft.com/office/drawing/2015/10/21/chartex" xmlns:cx3="http://schemas.microsoft.com/office/drawing/2016/5/9/chartex" xmlns:cx4="http://schemas.microsoft.com/office/drawing/2016/5/10/chartex" xmlns:cx5="http://schemas.microsoft.com/office/drawing/2016/5/11/chartex" xmlns:cx6="http://schemas.microsoft.com/office/drawing/2016/5/12/chartex" xmlns:cx7="http://schemas.microsoft.com/office/drawing/2016/5/13/chartex" xmlns:cx8="http://schemas.microsoft.com/office/drawing/2016/5/14/chartex" xmlns:mc="http://schemas.openxmlformats.org/markup-compatibility/2006" xmlns:aink="http://schemas.microsoft.com/office/drawing/2016/ink" xmlns:am3d="http://schemas.microsoft.com/office/drawing/2017/model3d" xmlns:o="urn:schemas-microsoft-com:office:office" xmlns:oel="http://schemas.microsoft.com/office/2019/extlst" xmlns:r="http://schemas.openxmlformats.org/officeDocument/2006/relationships" xmlns:m="http://schemas.openxmlformats.org/officeDocument/2006/math" xmlns:v="urn:schemas-microsoft-com:vml" xmlns:wp14="http://schemas.microsoft.com/office/word/2010/wordprocessingDrawing" xmlns:wp="http://schemas.openxmlformats.org/drawingml/2006/wordprocessingDrawing" xmlns:w10="urn:schemas-microsoft-com:office:word" xmlns:w="http://schemas.openxmlformats.org/wordprocessingml/2006/main" xmlns:w14="http://schemas.microsoft.com/office/word/2010/wordml" xmlns:w15="http://schemas.microsoft.com/office/word/2012/wordml" xmlns:w16cex="http://schemas.microsoft.com/office/word/2018/wordml/cex" xmlns:w16cid="http://schemas.microsoft.com/office/word/2016/wordml/cid" xmlns:w16="http://schemas.microsoft.com/office/word/2018/wordml" xmlns:w16sdtdh="http://schemas.microsoft.com/office/word/2020/wordml/sdtdatahash" xmlns:w16se="http://schemas.microsoft.com/office/word/2015/wordml/symex" xmlns:wpg="http://schemas.microsoft.com/office/word/2010/wordprocessingGroup" xmlns:wpi="http://schemas.microsoft.com/office/word/2010/wordprocessingInk" xmlns:wne="http://schemas.microsoft.com/office/word/2006/wordml" xmlns:wps="http://schemas.microsoft.com/office/word/2010/wordprocessingShape" mc:Ignorable="w14 w15 w16se w16cid w16 w16cex w16sdtdh wp14">
+<w:document xmlns:wpc="http://schemas.microsoft.com/office/word/2010/wordprocessingCanvas" xmlns:cx="http://schemas.microsoft.com/office/drawing/2014/chartex" xmlns:cx1="http://schemas.microsoft.com/office/drawing/2015/9/8/chartex" xmlns:cx2="http://schemas.microsoft.com/office/drawing/2015/10/21/chartex" xmlns:cx3="http://schemas.microsoft.com/office/drawing/2016/5/9/chartex" xmlns:cx4="http://schemas.microsoft.com/office/drawing/2016/5/10/chartex" xmlns:cx5="http://schemas.microsoft.com/office/drawing/2016/5/11/chartex" xmlns:cx6="http://schemas.microsoft.com/office/drawing/2016/5/12/chartex" xmlns:cx7="http://schemas.microsoft.com/office/drawing/2016/5/13/chartex" xmlns:cx8="http://schemas.microsoft.com/office/drawing/2016/5/14/chartex" xmlns:mc="http://schemas.openxmlformats.org/markup-compatibility/2006" xmlns:aink="http://schemas.microsoft.com/office/drawing/2016/ink" xmlns:am3d="http://schemas.microsoft.com/office/drawing/2017/model3d" xmlns:o="urn:schemas-microsoft-com:office:office" xmlns:oel="http://schemas.microsoft.com/office/2019/extlst" xmlns:r="http://schemas.openxmlformats.org/officeDocument/2006/relationships" xmlns:m="http://schemas.openxmlformats.org/officeDocument/2006/math" xmlns:v="urn:schemas-microsoft-com:vml" xmlns:wp14="http://schemas.microsoft.com/office/word/2010/wordprocessingDrawing" xmlns:wp="http://schemas.openxmlformats.org/drawingml/2006/wordprocessingDrawing" xmlns:w10="urn:schemas-microsoft-com:office:word" xmlns:w="http://schemas.openxmlformats.org/wordprocessingml/2006/main" xmlns:w14="http://schemas.microsoft.com/office/word/2010/wordml" xmlns:w15="http://schemas.microsoft.com/office/word/2012/wordml" xmlns:w16cex="http://schemas.microsoft.com/office/word/2018/wordml/cex" xmlns:w16cid="http://schemas.microsoft.com/office/word/2016/wordml/cid" xmlns:w16="http://schemas.microsoft.com/office/word/2018/wordml" xmlns:w16du="http://schemas.microsoft.com/office/word/2023/wordml/word16du" xmlns:w16sdtdh="http://schemas.microsoft.com/office/word/2020/wordml/sdtdatahash" xmlns:w16sdtfl="http://schemas.microsoft.com/office/word/2024/wordml/sdtformatlock" xmlns:w16se="http://schemas.microsoft.com/office/word/2015/wordml/symex" xmlns:wpg="http://schemas.microsoft.com/office/word/2010/wordprocessingGroup" xmlns:wpi="http://schemas.microsoft.com/office/word/2010/wordprocessingInk" xmlns:wne="http://schemas.microsoft.com/office/word/2006/wordml" xmlns:wps="http://schemas.microsoft.com/office/word/2010/wordprocessingShape" mc:Ignorable="w14 w15 w16se w16cid w16 w16cex w16sdtdh w16sdtfl w16du wp14">
   <w:body>
-    <w:p>
-      <w:pPr>
-        <w:ind w:left="90"/>
-      </w:pPr>
-    </w:p>
     <w:p>
       <w:pPr>
         <w:ind w:left="90"/>
@@ -25,13 +20,8 @@
         <w:pStyle w:val="Subtitle"/>
       </w:pPr>
       <w:r>
-        <w:t xml:space="preserve">This is a </w:t>
+        <w:t>This is a subtitle</w:t>
       </w:r>
-      <w:proofErr w:type="gramStart"/>
-      <w:r>
-        <w:t>subtitle</w:t>
-      </w:r>
-      <w:proofErr w:type="gramEnd"/>
     </w:p>
     <w:p/>
     <w:p>
@@ -96,53 +86,6 @@
     <w:p/>
     <w:p/>
     <w:p/>
-    <w:p>
-      <w:pPr>
-        <w:tabs>
-          <w:tab w:val="left" w:pos="6840"/>
-        </w:tabs>
-      </w:pPr>
-      <w:r>
-        <w:tab/>
-      </w:r>
-    </w:p>
-    <w:p>
-      <w:pPr>
-        <w:tabs>
-          <w:tab w:val="center" w:pos="5400"/>
-        </w:tabs>
-        <w:sectPr>
-          <w:headerReference w:type="first" r:id="rId10"/>
-          <w:footerReference w:type="first" r:id="rId11"/>
-          <w:pgSz w:w="12240" w:h="15840"/>
-          <w:pgMar w:top="720" w:right="720" w:bottom="720" w:left="720" w:header="397" w:footer="397" w:gutter="0"/>
-          <w:cols w:space="708"/>
-          <w:titlePg/>
-          <w:docGrid w:linePitch="360"/>
-        </w:sectPr>
-      </w:pPr>
-      <w:r>
-        <w:lastRenderedPageBreak/>
-        <w:tab/>
-      </w:r>
-    </w:p>
-    <w:p>
-      <w:pPr>
-        <w:pStyle w:val="Heading1"/>
-        <w:sectPr>
-          <w:pgSz w:w="12240" w:h="15840"/>
-          <w:pgMar w:top="720" w:right="720" w:bottom="720" w:left="720" w:header="1247" w:footer="454" w:gutter="0"/>
-          <w:cols w:space="708"/>
-          <w:titlePg/>
-          <w:docGrid w:linePitch="360"/>
-        </w:sectPr>
-      </w:pPr>
-    </w:p>
-    <w:p>
-      <w:pPr>
-        <w:pStyle w:val="Heading10"/>
-      </w:pPr>
-    </w:p>
     <w:sdt>
       <w:sdtPr>
         <w:rPr>
@@ -184,29 +127,15 @@
             <w:pStyle w:val="NoSpacing"/>
             <w:spacing w:before="240"/>
           </w:pPr>
-          <w:r>
-            <w:fldChar w:fldCharType="begin"/>
-          </w:r>
-          <w:r>
-            <w:instrText xml:space="preserve"> TOC \o "1-3" \h \z \u </w:instrText>
-          </w:r>
-          <w:r>
-            <w:fldChar w:fldCharType="separate"/>
-          </w:r>
-          <w:r>
-            <w:rPr>
-              <w:noProof/>
-              <w:lang w:val="en-US"/>
-            </w:rPr>
-            <w:t>No table of contents entries found.</w:t>
-          </w:r>
-          <w:r>
-            <w:rPr>
-              <w:noProof/>
-              <w:lang w:val="en-US"/>
-            </w:rPr>
-            <w:fldChar w:fldCharType="end"/>
-          </w:r>
+          <w:fldSimple w:instr=" TOC \o &quot;1-3&quot; \h \z \u ">
+            <w:r>
+              <w:rPr>
+                <w:noProof/>
+                <w:lang w:val="en-US"/>
+              </w:rPr>
+              <w:t>No table of contents entries found.</w:t>
+            </w:r>
+          </w:fldSimple>
         </w:p>
       </w:sdtContent>
     </w:sdt>
@@ -609,19 +538,21 @@
     </w:tbl>
     <w:p>
       <w:pPr>
-        <w:rPr>
-          <w:sz w:val="24"/>
-          <w:szCs w:val="24"/>
-        </w:rPr>
+        <w:pStyle w:val="tblnotes"/>
       </w:pPr>
     </w:p>
     <w:p>
       <w:pPr>
-        <w:rPr>
-          <w:sz w:val="24"/>
-          <w:szCs w:val="24"/>
-        </w:rPr>
-      </w:pPr>
+        <w:pStyle w:val="tblnotes"/>
+      </w:pPr>
+      <w:r>
+        <w:t>This is a table note heading</w:t>
+      </w:r>
+    </w:p>
+    <w:p>
+      <w:r>
+        <w:t>This is a table note</w:t>
+      </w:r>
     </w:p>
     <w:p>
       <w:pPr>
@@ -753,6 +684,8 @@
       </w:pPr>
     </w:p>
     <w:sectPr>
+      <w:headerReference w:type="first" r:id="rId10"/>
+      <w:footerReference w:type="first" r:id="rId11"/>
       <w:pgSz w:w="12240" w:h="15840"/>
       <w:pgMar w:top="720" w:right="720" w:bottom="720" w:left="720" w:header="1247" w:footer="454" w:gutter="0"/>
       <w:cols w:space="708"/>
@@ -764,7 +697,7 @@
 </file>
 
 <file path=word/endnotes.xml><?xml version="1.0" encoding="utf-8"?>
-<w:endnotes xmlns:wpc="http://schemas.microsoft.com/office/word/2010/wordprocessingCanvas" xmlns:cx="http://schemas.microsoft.com/office/drawing/2014/chartex" xmlns:cx1="http://schemas.microsoft.com/office/drawing/2015/9/8/chartex" xmlns:cx2="http://schemas.microsoft.com/office/drawing/2015/10/21/chartex" xmlns:cx3="http://schemas.microsoft.com/office/drawing/2016/5/9/chartex" xmlns:cx4="http://schemas.microsoft.com/office/drawing/2016/5/10/chartex" xmlns:cx5="http://schemas.microsoft.com/office/drawing/2016/5/11/chartex" xmlns:cx6="http://schemas.microsoft.com/office/drawing/2016/5/12/chartex" xmlns:cx7="http://schemas.microsoft.com/office/drawing/2016/5/13/chartex" xmlns:cx8="http://schemas.microsoft.com/office/drawing/2016/5/14/chartex" xmlns:mc="http://schemas.openxmlformats.org/markup-compatibility/2006" xmlns:aink="http://schemas.microsoft.com/office/drawing/2016/ink" xmlns:am3d="http://schemas.microsoft.com/office/drawing/2017/model3d" xmlns:o="urn:schemas-microsoft-com:office:office" xmlns:oel="http://schemas.microsoft.com/office/2019/extlst" xmlns:r="http://schemas.openxmlformats.org/officeDocument/2006/relationships" xmlns:m="http://schemas.openxmlformats.org/officeDocument/2006/math" xmlns:v="urn:schemas-microsoft-com:vml" xmlns:wp14="http://schemas.microsoft.com/office/word/2010/wordprocessingDrawing" xmlns:wp="http://schemas.openxmlformats.org/drawingml/2006/wordprocessingDrawing" xmlns:w10="urn:schemas-microsoft-com:office:word" xmlns:w="http://schemas.openxmlformats.org/wordprocessingml/2006/main" xmlns:w14="http://schemas.microsoft.com/office/word/2010/wordml" xmlns:w15="http://schemas.microsoft.com/office/word/2012/wordml" xmlns:w16cex="http://schemas.microsoft.com/office/word/2018/wordml/cex" xmlns:w16cid="http://schemas.microsoft.com/office/word/2016/wordml/cid" xmlns:w16="http://schemas.microsoft.com/office/word/2018/wordml" xmlns:w16sdtdh="http://schemas.microsoft.com/office/word/2020/wordml/sdtdatahash" xmlns:w16se="http://schemas.microsoft.com/office/word/2015/wordml/symex" xmlns:wpg="http://schemas.microsoft.com/office/word/2010/wordprocessingGroup" xmlns:wpi="http://schemas.microsoft.com/office/word/2010/wordprocessingInk" xmlns:wne="http://schemas.microsoft.com/office/word/2006/wordml" xmlns:wps="http://schemas.microsoft.com/office/word/2010/wordprocessingShape" mc:Ignorable="w14 w15 w16se w16cid w16 w16cex w16sdtdh wp14">
+<w:endnotes xmlns:wpc="http://schemas.microsoft.com/office/word/2010/wordprocessingCanvas" xmlns:cx="http://schemas.microsoft.com/office/drawing/2014/chartex" xmlns:cx1="http://schemas.microsoft.com/office/drawing/2015/9/8/chartex" xmlns:cx2="http://schemas.microsoft.com/office/drawing/2015/10/21/chartex" xmlns:cx3="http://schemas.microsoft.com/office/drawing/2016/5/9/chartex" xmlns:cx4="http://schemas.microsoft.com/office/drawing/2016/5/10/chartex" xmlns:cx5="http://schemas.microsoft.com/office/drawing/2016/5/11/chartex" xmlns:cx6="http://schemas.microsoft.com/office/drawing/2016/5/12/chartex" xmlns:cx7="http://schemas.microsoft.com/office/drawing/2016/5/13/chartex" xmlns:cx8="http://schemas.microsoft.com/office/drawing/2016/5/14/chartex" xmlns:mc="http://schemas.openxmlformats.org/markup-compatibility/2006" xmlns:aink="http://schemas.microsoft.com/office/drawing/2016/ink" xmlns:am3d="http://schemas.microsoft.com/office/drawing/2017/model3d" xmlns:o="urn:schemas-microsoft-com:office:office" xmlns:oel="http://schemas.microsoft.com/office/2019/extlst" xmlns:r="http://schemas.openxmlformats.org/officeDocument/2006/relationships" xmlns:m="http://schemas.openxmlformats.org/officeDocument/2006/math" xmlns:v="urn:schemas-microsoft-com:vml" xmlns:wp14="http://schemas.microsoft.com/office/word/2010/wordprocessingDrawing" xmlns:wp="http://schemas.openxmlformats.org/drawingml/2006/wordprocessingDrawing" xmlns:w10="urn:schemas-microsoft-com:office:word" xmlns:w="http://schemas.openxmlformats.org/wordprocessingml/2006/main" xmlns:w14="http://schemas.microsoft.com/office/word/2010/wordml" xmlns:w15="http://schemas.microsoft.com/office/word/2012/wordml" xmlns:w16cex="http://schemas.microsoft.com/office/word/2018/wordml/cex" xmlns:w16cid="http://schemas.microsoft.com/office/word/2016/wordml/cid" xmlns:w16="http://schemas.microsoft.com/office/word/2018/wordml" xmlns:w16du="http://schemas.microsoft.com/office/word/2023/wordml/word16du" xmlns:w16sdtdh="http://schemas.microsoft.com/office/word/2020/wordml/sdtdatahash" xmlns:w16sdtfl="http://schemas.microsoft.com/office/word/2024/wordml/sdtformatlock" xmlns:w16se="http://schemas.microsoft.com/office/word/2015/wordml/symex" xmlns:wpg="http://schemas.microsoft.com/office/word/2010/wordprocessingGroup" xmlns:wpi="http://schemas.microsoft.com/office/word/2010/wordprocessingInk" xmlns:wne="http://schemas.microsoft.com/office/word/2006/wordml" xmlns:wps="http://schemas.microsoft.com/office/word/2010/wordprocessingShape" mc:Ignorable="w14 w15 w16se w16cid w16 w16cex w16sdtdh w16sdtfl w16du wp14">
   <w:endnote w:type="separator" w:id="-1">
     <w:p>
       <w:pPr>
@@ -789,7 +722,7 @@
 </file>
 
 <file path=word/footer1.xml><?xml version="1.0" encoding="utf-8"?>
-<w:ftr xmlns:wpc="http://schemas.microsoft.com/office/word/2010/wordprocessingCanvas" xmlns:cx="http://schemas.microsoft.com/office/drawing/2014/chartex" xmlns:cx1="http://schemas.microsoft.com/office/drawing/2015/9/8/chartex" xmlns:cx2="http://schemas.microsoft.com/office/drawing/2015/10/21/chartex" xmlns:cx3="http://schemas.microsoft.com/office/drawing/2016/5/9/chartex" xmlns:cx4="http://schemas.microsoft.com/office/drawing/2016/5/10/chartex" xmlns:cx5="http://schemas.microsoft.com/office/drawing/2016/5/11/chartex" xmlns:cx6="http://schemas.microsoft.com/office/drawing/2016/5/12/chartex" xmlns:cx7="http://schemas.microsoft.com/office/drawing/2016/5/13/chartex" xmlns:cx8="http://schemas.microsoft.com/office/drawing/2016/5/14/chartex" xmlns:mc="http://schemas.openxmlformats.org/markup-compatibility/2006" xmlns:aink="http://schemas.microsoft.com/office/drawing/2016/ink" xmlns:am3d="http://schemas.microsoft.com/office/drawing/2017/model3d" xmlns:o="urn:schemas-microsoft-com:office:office" xmlns:oel="http://schemas.microsoft.com/office/2019/extlst" xmlns:r="http://schemas.openxmlformats.org/officeDocument/2006/relationships" xmlns:m="http://schemas.openxmlformats.org/officeDocument/2006/math" xmlns:v="urn:schemas-microsoft-com:vml" xmlns:wp14="http://schemas.microsoft.com/office/word/2010/wordprocessingDrawing" xmlns:wp="http://schemas.openxmlformats.org/drawingml/2006/wordprocessingDrawing" xmlns:w10="urn:schemas-microsoft-com:office:word" xmlns:w="http://schemas.openxmlformats.org/wordprocessingml/2006/main" xmlns:w14="http://schemas.microsoft.com/office/word/2010/wordml" xmlns:w15="http://schemas.microsoft.com/office/word/2012/wordml" xmlns:w16cex="http://schemas.microsoft.com/office/word/2018/wordml/cex" xmlns:w16cid="http://schemas.microsoft.com/office/word/2016/wordml/cid" xmlns:w16="http://schemas.microsoft.com/office/word/2018/wordml" xmlns:w16sdtdh="http://schemas.microsoft.com/office/word/2020/wordml/sdtdatahash" xmlns:w16se="http://schemas.microsoft.com/office/word/2015/wordml/symex" xmlns:wpg="http://schemas.microsoft.com/office/word/2010/wordprocessingGroup" xmlns:wpi="http://schemas.microsoft.com/office/word/2010/wordprocessingInk" xmlns:wne="http://schemas.microsoft.com/office/word/2006/wordml" xmlns:wps="http://schemas.microsoft.com/office/word/2010/wordprocessingShape" mc:Ignorable="w14 w15 w16se w16cid w16 w16cex w16sdtdh wp14">
+<w:ftr xmlns:wpc="http://schemas.microsoft.com/office/word/2010/wordprocessingCanvas" xmlns:cx="http://schemas.microsoft.com/office/drawing/2014/chartex" xmlns:cx1="http://schemas.microsoft.com/office/drawing/2015/9/8/chartex" xmlns:cx2="http://schemas.microsoft.com/office/drawing/2015/10/21/chartex" xmlns:cx3="http://schemas.microsoft.com/office/drawing/2016/5/9/chartex" xmlns:cx4="http://schemas.microsoft.com/office/drawing/2016/5/10/chartex" xmlns:cx5="http://schemas.microsoft.com/office/drawing/2016/5/11/chartex" xmlns:cx6="http://schemas.microsoft.com/office/drawing/2016/5/12/chartex" xmlns:cx7="http://schemas.microsoft.com/office/drawing/2016/5/13/chartex" xmlns:cx8="http://schemas.microsoft.com/office/drawing/2016/5/14/chartex" xmlns:mc="http://schemas.openxmlformats.org/markup-compatibility/2006" xmlns:aink="http://schemas.microsoft.com/office/drawing/2016/ink" xmlns:am3d="http://schemas.microsoft.com/office/drawing/2017/model3d" xmlns:o="urn:schemas-microsoft-com:office:office" xmlns:oel="http://schemas.microsoft.com/office/2019/extlst" xmlns:r="http://schemas.openxmlformats.org/officeDocument/2006/relationships" xmlns:m="http://schemas.openxmlformats.org/officeDocument/2006/math" xmlns:v="urn:schemas-microsoft-com:vml" xmlns:wp14="http://schemas.microsoft.com/office/word/2010/wordprocessingDrawing" xmlns:wp="http://schemas.openxmlformats.org/drawingml/2006/wordprocessingDrawing" xmlns:w10="urn:schemas-microsoft-com:office:word" xmlns:w="http://schemas.openxmlformats.org/wordprocessingml/2006/main" xmlns:w14="http://schemas.microsoft.com/office/word/2010/wordml" xmlns:w15="http://schemas.microsoft.com/office/word/2012/wordml" xmlns:w16cex="http://schemas.microsoft.com/office/word/2018/wordml/cex" xmlns:w16cid="http://schemas.microsoft.com/office/word/2016/wordml/cid" xmlns:w16="http://schemas.microsoft.com/office/word/2018/wordml" xmlns:w16du="http://schemas.microsoft.com/office/word/2023/wordml/word16du" xmlns:w16sdtdh="http://schemas.microsoft.com/office/word/2020/wordml/sdtdatahash" xmlns:w16sdtfl="http://schemas.microsoft.com/office/word/2024/wordml/sdtformatlock" xmlns:w16se="http://schemas.microsoft.com/office/word/2015/wordml/symex" xmlns:wpg="http://schemas.microsoft.com/office/word/2010/wordprocessingGroup" xmlns:wpi="http://schemas.microsoft.com/office/word/2010/wordprocessingInk" xmlns:wne="http://schemas.microsoft.com/office/word/2006/wordml" xmlns:wps="http://schemas.microsoft.com/office/word/2010/wordprocessingShape" mc:Ignorable="w14 w15 w16se w16cid w16 w16cex w16sdtdh w16sdtfl w16du wp14">
   <w:sdt>
     <w:sdtPr>
       <w:id w:val="2043706966"/>
@@ -837,7 +770,7 @@
 </file>
 
 <file path=word/footer2.xml><?xml version="1.0" encoding="utf-8"?>
-<w:ftr xmlns:wpc="http://schemas.microsoft.com/office/word/2010/wordprocessingCanvas" xmlns:cx="http://schemas.microsoft.com/office/drawing/2014/chartex" xmlns:cx1="http://schemas.microsoft.com/office/drawing/2015/9/8/chartex" xmlns:cx2="http://schemas.microsoft.com/office/drawing/2015/10/21/chartex" xmlns:cx3="http://schemas.microsoft.com/office/drawing/2016/5/9/chartex" xmlns:cx4="http://schemas.microsoft.com/office/drawing/2016/5/10/chartex" xmlns:cx5="http://schemas.microsoft.com/office/drawing/2016/5/11/chartex" xmlns:cx6="http://schemas.microsoft.com/office/drawing/2016/5/12/chartex" xmlns:cx7="http://schemas.microsoft.com/office/drawing/2016/5/13/chartex" xmlns:cx8="http://schemas.microsoft.com/office/drawing/2016/5/14/chartex" xmlns:mc="http://schemas.openxmlformats.org/markup-compatibility/2006" xmlns:aink="http://schemas.microsoft.com/office/drawing/2016/ink" xmlns:am3d="http://schemas.microsoft.com/office/drawing/2017/model3d" xmlns:o="urn:schemas-microsoft-com:office:office" xmlns:oel="http://schemas.microsoft.com/office/2019/extlst" xmlns:r="http://schemas.openxmlformats.org/officeDocument/2006/relationships" xmlns:m="http://schemas.openxmlformats.org/officeDocument/2006/math" xmlns:v="urn:schemas-microsoft-com:vml" xmlns:wp14="http://schemas.microsoft.com/office/word/2010/wordprocessingDrawing" xmlns:wp="http://schemas.openxmlformats.org/drawingml/2006/wordprocessingDrawing" xmlns:w10="urn:schemas-microsoft-com:office:word" xmlns:w="http://schemas.openxmlformats.org/wordprocessingml/2006/main" xmlns:w14="http://schemas.microsoft.com/office/word/2010/wordml" xmlns:w15="http://schemas.microsoft.com/office/word/2012/wordml" xmlns:w16cex="http://schemas.microsoft.com/office/word/2018/wordml/cex" xmlns:w16cid="http://schemas.microsoft.com/office/word/2016/wordml/cid" xmlns:w16="http://schemas.microsoft.com/office/word/2018/wordml" xmlns:w16sdtdh="http://schemas.microsoft.com/office/word/2020/wordml/sdtdatahash" xmlns:w16se="http://schemas.microsoft.com/office/word/2015/wordml/symex" xmlns:wpg="http://schemas.microsoft.com/office/word/2010/wordprocessingGroup" xmlns:wpi="http://schemas.microsoft.com/office/word/2010/wordprocessingInk" xmlns:wne="http://schemas.microsoft.com/office/word/2006/wordml" xmlns:wps="http://schemas.microsoft.com/office/word/2010/wordprocessingShape" mc:Ignorable="w14 w15 w16se w16cid w16 w16cex w16sdtdh wp14">
+<w:ftr xmlns:wpc="http://schemas.microsoft.com/office/word/2010/wordprocessingCanvas" xmlns:cx="http://schemas.microsoft.com/office/drawing/2014/chartex" xmlns:cx1="http://schemas.microsoft.com/office/drawing/2015/9/8/chartex" xmlns:cx2="http://schemas.microsoft.com/office/drawing/2015/10/21/chartex" xmlns:cx3="http://schemas.microsoft.com/office/drawing/2016/5/9/chartex" xmlns:cx4="http://schemas.microsoft.com/office/drawing/2016/5/10/chartex" xmlns:cx5="http://schemas.microsoft.com/office/drawing/2016/5/11/chartex" xmlns:cx6="http://schemas.microsoft.com/office/drawing/2016/5/12/chartex" xmlns:cx7="http://schemas.microsoft.com/office/drawing/2016/5/13/chartex" xmlns:cx8="http://schemas.microsoft.com/office/drawing/2016/5/14/chartex" xmlns:mc="http://schemas.openxmlformats.org/markup-compatibility/2006" xmlns:aink="http://schemas.microsoft.com/office/drawing/2016/ink" xmlns:am3d="http://schemas.microsoft.com/office/drawing/2017/model3d" xmlns:o="urn:schemas-microsoft-com:office:office" xmlns:oel="http://schemas.microsoft.com/office/2019/extlst" xmlns:r="http://schemas.openxmlformats.org/officeDocument/2006/relationships" xmlns:m="http://schemas.openxmlformats.org/officeDocument/2006/math" xmlns:v="urn:schemas-microsoft-com:vml" xmlns:wp14="http://schemas.microsoft.com/office/word/2010/wordprocessingDrawing" xmlns:wp="http://schemas.openxmlformats.org/drawingml/2006/wordprocessingDrawing" xmlns:w10="urn:schemas-microsoft-com:office:word" xmlns:w="http://schemas.openxmlformats.org/wordprocessingml/2006/main" xmlns:w14="http://schemas.microsoft.com/office/word/2010/wordml" xmlns:w15="http://schemas.microsoft.com/office/word/2012/wordml" xmlns:w16cex="http://schemas.microsoft.com/office/word/2018/wordml/cex" xmlns:w16cid="http://schemas.microsoft.com/office/word/2016/wordml/cid" xmlns:w16="http://schemas.microsoft.com/office/word/2018/wordml" xmlns:w16du="http://schemas.microsoft.com/office/word/2023/wordml/word16du" xmlns:w16sdtdh="http://schemas.microsoft.com/office/word/2020/wordml/sdtdatahash" xmlns:w16sdtfl="http://schemas.microsoft.com/office/word/2024/wordml/sdtformatlock" xmlns:w16se="http://schemas.microsoft.com/office/word/2015/wordml/symex" xmlns:wpg="http://schemas.microsoft.com/office/word/2010/wordprocessingGroup" xmlns:wpi="http://schemas.microsoft.com/office/word/2010/wordprocessingInk" xmlns:wne="http://schemas.microsoft.com/office/word/2006/wordml" xmlns:wps="http://schemas.microsoft.com/office/word/2010/wordprocessingShape" mc:Ignorable="w14 w15 w16se w16cid w16 w16cex w16sdtdh w16sdtfl w16du wp14">
   <w:p>
     <w:pPr>
       <w:pStyle w:val="Footer"/>
@@ -977,7 +910,7 @@
 </file>
 
 <file path=word/footer3.xml><?xml version="1.0" encoding="utf-8"?>
-<w:ftr xmlns:wpc="http://schemas.microsoft.com/office/word/2010/wordprocessingCanvas" xmlns:cx="http://schemas.microsoft.com/office/drawing/2014/chartex" xmlns:cx1="http://schemas.microsoft.com/office/drawing/2015/9/8/chartex" xmlns:cx2="http://schemas.microsoft.com/office/drawing/2015/10/21/chartex" xmlns:cx3="http://schemas.microsoft.com/office/drawing/2016/5/9/chartex" xmlns:cx4="http://schemas.microsoft.com/office/drawing/2016/5/10/chartex" xmlns:cx5="http://schemas.microsoft.com/office/drawing/2016/5/11/chartex" xmlns:cx6="http://schemas.microsoft.com/office/drawing/2016/5/12/chartex" xmlns:cx7="http://schemas.microsoft.com/office/drawing/2016/5/13/chartex" xmlns:cx8="http://schemas.microsoft.com/office/drawing/2016/5/14/chartex" xmlns:mc="http://schemas.openxmlformats.org/markup-compatibility/2006" xmlns:aink="http://schemas.microsoft.com/office/drawing/2016/ink" xmlns:am3d="http://schemas.microsoft.com/office/drawing/2017/model3d" xmlns:o="urn:schemas-microsoft-com:office:office" xmlns:oel="http://schemas.microsoft.com/office/2019/extlst" xmlns:r="http://schemas.openxmlformats.org/officeDocument/2006/relationships" xmlns:m="http://schemas.openxmlformats.org/officeDocument/2006/math" xmlns:v="urn:schemas-microsoft-com:vml" xmlns:wp14="http://schemas.microsoft.com/office/word/2010/wordprocessingDrawing" xmlns:wp="http://schemas.openxmlformats.org/drawingml/2006/wordprocessingDrawing" xmlns:w10="urn:schemas-microsoft-com:office:word" xmlns:w="http://schemas.openxmlformats.org/wordprocessingml/2006/main" xmlns:w14="http://schemas.microsoft.com/office/word/2010/wordml" xmlns:w15="http://schemas.microsoft.com/office/word/2012/wordml" xmlns:w16cex="http://schemas.microsoft.com/office/word/2018/wordml/cex" xmlns:w16cid="http://schemas.microsoft.com/office/word/2016/wordml/cid" xmlns:w16="http://schemas.microsoft.com/office/word/2018/wordml" xmlns:w16sdtdh="http://schemas.microsoft.com/office/word/2020/wordml/sdtdatahash" xmlns:w16se="http://schemas.microsoft.com/office/word/2015/wordml/symex" xmlns:wpg="http://schemas.microsoft.com/office/word/2010/wordprocessingGroup" xmlns:wpi="http://schemas.microsoft.com/office/word/2010/wordprocessingInk" xmlns:wne="http://schemas.microsoft.com/office/word/2006/wordml" xmlns:wps="http://schemas.microsoft.com/office/word/2010/wordprocessingShape" mc:Ignorable="w14 w15 w16se w16cid w16 w16cex w16sdtdh wp14">
+<w:ftr xmlns:wpc="http://schemas.microsoft.com/office/word/2010/wordprocessingCanvas" xmlns:cx="http://schemas.microsoft.com/office/drawing/2014/chartex" xmlns:cx1="http://schemas.microsoft.com/office/drawing/2015/9/8/chartex" xmlns:cx2="http://schemas.microsoft.com/office/drawing/2015/10/21/chartex" xmlns:cx3="http://schemas.microsoft.com/office/drawing/2016/5/9/chartex" xmlns:cx4="http://schemas.microsoft.com/office/drawing/2016/5/10/chartex" xmlns:cx5="http://schemas.microsoft.com/office/drawing/2016/5/11/chartex" xmlns:cx6="http://schemas.microsoft.com/office/drawing/2016/5/12/chartex" xmlns:cx7="http://schemas.microsoft.com/office/drawing/2016/5/13/chartex" xmlns:cx8="http://schemas.microsoft.com/office/drawing/2016/5/14/chartex" xmlns:mc="http://schemas.openxmlformats.org/markup-compatibility/2006" xmlns:aink="http://schemas.microsoft.com/office/drawing/2016/ink" xmlns:am3d="http://schemas.microsoft.com/office/drawing/2017/model3d" xmlns:o="urn:schemas-microsoft-com:office:office" xmlns:oel="http://schemas.microsoft.com/office/2019/extlst" xmlns:r="http://schemas.openxmlformats.org/officeDocument/2006/relationships" xmlns:m="http://schemas.openxmlformats.org/officeDocument/2006/math" xmlns:v="urn:schemas-microsoft-com:vml" xmlns:wp14="http://schemas.microsoft.com/office/word/2010/wordprocessingDrawing" xmlns:wp="http://schemas.openxmlformats.org/drawingml/2006/wordprocessingDrawing" xmlns:w10="urn:schemas-microsoft-com:office:word" xmlns:w="http://schemas.openxmlformats.org/wordprocessingml/2006/main" xmlns:w14="http://schemas.microsoft.com/office/word/2010/wordml" xmlns:w15="http://schemas.microsoft.com/office/word/2012/wordml" xmlns:w16cex="http://schemas.microsoft.com/office/word/2018/wordml/cex" xmlns:w16cid="http://schemas.microsoft.com/office/word/2016/wordml/cid" xmlns:w16="http://schemas.microsoft.com/office/word/2018/wordml" xmlns:w16du="http://schemas.microsoft.com/office/word/2023/wordml/word16du" xmlns:w16sdtdh="http://schemas.microsoft.com/office/word/2020/wordml/sdtdatahash" xmlns:w16sdtfl="http://schemas.microsoft.com/office/word/2024/wordml/sdtformatlock" xmlns:w16se="http://schemas.microsoft.com/office/word/2015/wordml/symex" xmlns:wpg="http://schemas.microsoft.com/office/word/2010/wordprocessingGroup" xmlns:wpi="http://schemas.microsoft.com/office/word/2010/wordprocessingInk" xmlns:wne="http://schemas.microsoft.com/office/word/2006/wordml" xmlns:wps="http://schemas.microsoft.com/office/word/2010/wordprocessingShape" mc:Ignorable="w14 w15 w16se w16cid w16 w16cex w16sdtdh w16sdtfl w16du wp14">
   <w:sdt>
     <w:sdtPr>
       <w:id w:val="1769727972"/>
@@ -1032,7 +965,7 @@
 </file>
 
 <file path=word/footnotes.xml><?xml version="1.0" encoding="utf-8"?>
-<w:footnotes xmlns:wpc="http://schemas.microsoft.com/office/word/2010/wordprocessingCanvas" xmlns:cx="http://schemas.microsoft.com/office/drawing/2014/chartex" xmlns:cx1="http://schemas.microsoft.com/office/drawing/2015/9/8/chartex" xmlns:cx2="http://schemas.microsoft.com/office/drawing/2015/10/21/chartex" xmlns:cx3="http://schemas.microsoft.com/office/drawing/2016/5/9/chartex" xmlns:cx4="http://schemas.microsoft.com/office/drawing/2016/5/10/chartex" xmlns:cx5="http://schemas.microsoft.com/office/drawing/2016/5/11/chartex" xmlns:cx6="http://schemas.microsoft.com/office/drawing/2016/5/12/chartex" xmlns:cx7="http://schemas.microsoft.com/office/drawing/2016/5/13/chartex" xmlns:cx8="http://schemas.microsoft.com/office/drawing/2016/5/14/chartex" xmlns:mc="http://schemas.openxmlformats.org/markup-compatibility/2006" xmlns:aink="http://schemas.microsoft.com/office/drawing/2016/ink" xmlns:am3d="http://schemas.microsoft.com/office/drawing/2017/model3d" xmlns:o="urn:schemas-microsoft-com:office:office" xmlns:oel="http://schemas.microsoft.com/office/2019/extlst" xmlns:r="http://schemas.openxmlformats.org/officeDocument/2006/relationships" xmlns:m="http://schemas.openxmlformats.org/officeDocument/2006/math" xmlns:v="urn:schemas-microsoft-com:vml" xmlns:wp14="http://schemas.microsoft.com/office/word/2010/wordprocessingDrawing" xmlns:wp="http://schemas.openxmlformats.org/drawingml/2006/wordprocessingDrawing" xmlns:w10="urn:schemas-microsoft-com:office:word" xmlns:w="http://schemas.openxmlformats.org/wordprocessingml/2006/main" xmlns:w14="http://schemas.microsoft.com/office/word/2010/wordml" xmlns:w15="http://schemas.microsoft.com/office/word/2012/wordml" xmlns:w16cex="http://schemas.microsoft.com/office/word/2018/wordml/cex" xmlns:w16cid="http://schemas.microsoft.com/office/word/2016/wordml/cid" xmlns:w16="http://schemas.microsoft.com/office/word/2018/wordml" xmlns:w16sdtdh="http://schemas.microsoft.com/office/word/2020/wordml/sdtdatahash" xmlns:w16se="http://schemas.microsoft.com/office/word/2015/wordml/symex" xmlns:wpg="http://schemas.microsoft.com/office/word/2010/wordprocessingGroup" xmlns:wpi="http://schemas.microsoft.com/office/word/2010/wordprocessingInk" xmlns:wne="http://schemas.microsoft.com/office/word/2006/wordml" xmlns:wps="http://schemas.microsoft.com/office/word/2010/wordprocessingShape" mc:Ignorable="w14 w15 w16se w16cid w16 w16cex w16sdtdh wp14">
+<w:footnotes xmlns:wpc="http://schemas.microsoft.com/office/word/2010/wordprocessingCanvas" xmlns:cx="http://schemas.microsoft.com/office/drawing/2014/chartex" xmlns:cx1="http://schemas.microsoft.com/office/drawing/2015/9/8/chartex" xmlns:cx2="http://schemas.microsoft.com/office/drawing/2015/10/21/chartex" xmlns:cx3="http://schemas.microsoft.com/office/drawing/2016/5/9/chartex" xmlns:cx4="http://schemas.microsoft.com/office/drawing/2016/5/10/chartex" xmlns:cx5="http://schemas.microsoft.com/office/drawing/2016/5/11/chartex" xmlns:cx6="http://schemas.microsoft.com/office/drawing/2016/5/12/chartex" xmlns:cx7="http://schemas.microsoft.com/office/drawing/2016/5/13/chartex" xmlns:cx8="http://schemas.microsoft.com/office/drawing/2016/5/14/chartex" xmlns:mc="http://schemas.openxmlformats.org/markup-compatibility/2006" xmlns:aink="http://schemas.microsoft.com/office/drawing/2016/ink" xmlns:am3d="http://schemas.microsoft.com/office/drawing/2017/model3d" xmlns:o="urn:schemas-microsoft-com:office:office" xmlns:oel="http://schemas.microsoft.com/office/2019/extlst" xmlns:r="http://schemas.openxmlformats.org/officeDocument/2006/relationships" xmlns:m="http://schemas.openxmlformats.org/officeDocument/2006/math" xmlns:v="urn:schemas-microsoft-com:vml" xmlns:wp14="http://schemas.microsoft.com/office/word/2010/wordprocessingDrawing" xmlns:wp="http://schemas.openxmlformats.org/drawingml/2006/wordprocessingDrawing" xmlns:w10="urn:schemas-microsoft-com:office:word" xmlns:w="http://schemas.openxmlformats.org/wordprocessingml/2006/main" xmlns:w14="http://schemas.microsoft.com/office/word/2010/wordml" xmlns:w15="http://schemas.microsoft.com/office/word/2012/wordml" xmlns:w16cex="http://schemas.microsoft.com/office/word/2018/wordml/cex" xmlns:w16cid="http://schemas.microsoft.com/office/word/2016/wordml/cid" xmlns:w16="http://schemas.microsoft.com/office/word/2018/wordml" xmlns:w16du="http://schemas.microsoft.com/office/word/2023/wordml/word16du" xmlns:w16sdtdh="http://schemas.microsoft.com/office/word/2020/wordml/sdtdatahash" xmlns:w16sdtfl="http://schemas.microsoft.com/office/word/2024/wordml/sdtformatlock" xmlns:w16se="http://schemas.microsoft.com/office/word/2015/wordml/symex" xmlns:wpg="http://schemas.microsoft.com/office/word/2010/wordprocessingGroup" xmlns:wpi="http://schemas.microsoft.com/office/word/2010/wordprocessingInk" xmlns:wne="http://schemas.microsoft.com/office/word/2006/wordml" xmlns:wps="http://schemas.microsoft.com/office/word/2010/wordprocessingShape" mc:Ignorable="w14 w15 w16se w16cid w16 w16cex w16sdtdh w16sdtfl w16du wp14">
   <w:footnote w:type="separator" w:id="-1">
     <w:p>
       <w:pPr>
@@ -1057,7 +990,7 @@
 </file>
 
 <file path=word/header1.xml><?xml version="1.0" encoding="utf-8"?>
-<w:hdr xmlns:wpc="http://schemas.microsoft.com/office/word/2010/wordprocessingCanvas" xmlns:cx="http://schemas.microsoft.com/office/drawing/2014/chartex" xmlns:cx1="http://schemas.microsoft.com/office/drawing/2015/9/8/chartex" xmlns:cx2="http://schemas.microsoft.com/office/drawing/2015/10/21/chartex" xmlns:cx3="http://schemas.microsoft.com/office/drawing/2016/5/9/chartex" xmlns:cx4="http://schemas.microsoft.com/office/drawing/2016/5/10/chartex" xmlns:cx5="http://schemas.microsoft.com/office/drawing/2016/5/11/chartex" xmlns:cx6="http://schemas.microsoft.com/office/drawing/2016/5/12/chartex" xmlns:cx7="http://schemas.microsoft.com/office/drawing/2016/5/13/chartex" xmlns:cx8="http://schemas.microsoft.com/office/drawing/2016/5/14/chartex" xmlns:mc="http://schemas.openxmlformats.org/markup-compatibility/2006" xmlns:aink="http://schemas.microsoft.com/office/drawing/2016/ink" xmlns:am3d="http://schemas.microsoft.com/office/drawing/2017/model3d" xmlns:o="urn:schemas-microsoft-com:office:office" xmlns:oel="http://schemas.microsoft.com/office/2019/extlst" xmlns:r="http://schemas.openxmlformats.org/officeDocument/2006/relationships" xmlns:m="http://schemas.openxmlformats.org/officeDocument/2006/math" xmlns:v="urn:schemas-microsoft-com:vml" xmlns:wp14="http://schemas.microsoft.com/office/word/2010/wordprocessingDrawing" xmlns:wp="http://schemas.openxmlformats.org/drawingml/2006/wordprocessingDrawing" xmlns:w10="urn:schemas-microsoft-com:office:word" xmlns:w="http://schemas.openxmlformats.org/wordprocessingml/2006/main" xmlns:w14="http://schemas.microsoft.com/office/word/2010/wordml" xmlns:w15="http://schemas.microsoft.com/office/word/2012/wordml" xmlns:w16cex="http://schemas.microsoft.com/office/word/2018/wordml/cex" xmlns:w16cid="http://schemas.microsoft.com/office/word/2016/wordml/cid" xmlns:w16="http://schemas.microsoft.com/office/word/2018/wordml" xmlns:w16sdtdh="http://schemas.microsoft.com/office/word/2020/wordml/sdtdatahash" xmlns:w16se="http://schemas.microsoft.com/office/word/2015/wordml/symex" xmlns:wpg="http://schemas.microsoft.com/office/word/2010/wordprocessingGroup" xmlns:wpi="http://schemas.microsoft.com/office/word/2010/wordprocessingInk" xmlns:wne="http://schemas.microsoft.com/office/word/2006/wordml" xmlns:wps="http://schemas.microsoft.com/office/word/2010/wordprocessingShape" mc:Ignorable="w14 w15 w16se w16cid w16 w16cex w16sdtdh wp14">
+<w:hdr xmlns:wpc="http://schemas.microsoft.com/office/word/2010/wordprocessingCanvas" xmlns:cx="http://schemas.microsoft.com/office/drawing/2014/chartex" xmlns:cx1="http://schemas.microsoft.com/office/drawing/2015/9/8/chartex" xmlns:cx2="http://schemas.microsoft.com/office/drawing/2015/10/21/chartex" xmlns:cx3="http://schemas.microsoft.com/office/drawing/2016/5/9/chartex" xmlns:cx4="http://schemas.microsoft.com/office/drawing/2016/5/10/chartex" xmlns:cx5="http://schemas.microsoft.com/office/drawing/2016/5/11/chartex" xmlns:cx6="http://schemas.microsoft.com/office/drawing/2016/5/12/chartex" xmlns:cx7="http://schemas.microsoft.com/office/drawing/2016/5/13/chartex" xmlns:cx8="http://schemas.microsoft.com/office/drawing/2016/5/14/chartex" xmlns:mc="http://schemas.openxmlformats.org/markup-compatibility/2006" xmlns:aink="http://schemas.microsoft.com/office/drawing/2016/ink" xmlns:am3d="http://schemas.microsoft.com/office/drawing/2017/model3d" xmlns:o="urn:schemas-microsoft-com:office:office" xmlns:oel="http://schemas.microsoft.com/office/2019/extlst" xmlns:r="http://schemas.openxmlformats.org/officeDocument/2006/relationships" xmlns:m="http://schemas.openxmlformats.org/officeDocument/2006/math" xmlns:v="urn:schemas-microsoft-com:vml" xmlns:wp14="http://schemas.microsoft.com/office/word/2010/wordprocessingDrawing" xmlns:wp="http://schemas.openxmlformats.org/drawingml/2006/wordprocessingDrawing" xmlns:w10="urn:schemas-microsoft-com:office:word" xmlns:w="http://schemas.openxmlformats.org/wordprocessingml/2006/main" xmlns:w14="http://schemas.microsoft.com/office/word/2010/wordml" xmlns:w15="http://schemas.microsoft.com/office/word/2012/wordml" xmlns:w16cex="http://schemas.microsoft.com/office/word/2018/wordml/cex" xmlns:w16cid="http://schemas.microsoft.com/office/word/2016/wordml/cid" xmlns:w16="http://schemas.microsoft.com/office/word/2018/wordml" xmlns:w16du="http://schemas.microsoft.com/office/word/2023/wordml/word16du" xmlns:w16sdtdh="http://schemas.microsoft.com/office/word/2020/wordml/sdtdatahash" xmlns:w16sdtfl="http://schemas.microsoft.com/office/word/2024/wordml/sdtformatlock" xmlns:w16se="http://schemas.microsoft.com/office/word/2015/wordml/symex" xmlns:wpg="http://schemas.microsoft.com/office/word/2010/wordprocessingGroup" xmlns:wpi="http://schemas.microsoft.com/office/word/2010/wordprocessingInk" xmlns:wne="http://schemas.microsoft.com/office/word/2006/wordml" xmlns:wps="http://schemas.microsoft.com/office/word/2010/wordprocessingShape" mc:Ignorable="w14 w15 w16se w16cid w16 w16cex w16sdtdh w16sdtfl w16du wp14">
   <w:p>
     <w:pPr>
       <w:pStyle w:val="Header"/>
@@ -1067,7 +1000,7 @@
 </file>
 
 <file path=word/numbering.xml><?xml version="1.0" encoding="utf-8"?>
-<w:numbering xmlns:wpc="http://schemas.microsoft.com/office/word/2010/wordprocessingCanvas" xmlns:cx="http://schemas.microsoft.com/office/drawing/2014/chartex" xmlns:cx1="http://schemas.microsoft.com/office/drawing/2015/9/8/chartex" xmlns:cx2="http://schemas.microsoft.com/office/drawing/2015/10/21/chartex" xmlns:cx3="http://schemas.microsoft.com/office/drawing/2016/5/9/chartex" xmlns:cx4="http://schemas.microsoft.com/office/drawing/2016/5/10/chartex" xmlns:cx5="http://schemas.microsoft.com/office/drawing/2016/5/11/chartex" xmlns:cx6="http://schemas.microsoft.com/office/drawing/2016/5/12/chartex" xmlns:cx7="http://schemas.microsoft.com/office/drawing/2016/5/13/chartex" xmlns:cx8="http://schemas.microsoft.com/office/drawing/2016/5/14/chartex" xmlns:mc="http://schemas.openxmlformats.org/markup-compatibility/2006" xmlns:aink="http://schemas.microsoft.com/office/drawing/2016/ink" xmlns:am3d="http://schemas.microsoft.com/office/drawing/2017/model3d" xmlns:o="urn:schemas-microsoft-com:office:office" xmlns:oel="http://schemas.microsoft.com/office/2019/extlst" xmlns:r="http://schemas.openxmlformats.org/officeDocument/2006/relationships" xmlns:m="http://schemas.openxmlformats.org/officeDocument/2006/math" xmlns:v="urn:schemas-microsoft-com:vml" xmlns:wp14="http://schemas.microsoft.com/office/word/2010/wordprocessingDrawing" xmlns:wp="http://schemas.openxmlformats.org/drawingml/2006/wordprocessingDrawing" xmlns:w10="urn:schemas-microsoft-com:office:word" xmlns:w="http://schemas.openxmlformats.org/wordprocessingml/2006/main" xmlns:w14="http://schemas.microsoft.com/office/word/2010/wordml" xmlns:w15="http://schemas.microsoft.com/office/word/2012/wordml" xmlns:w16cex="http://schemas.microsoft.com/office/word/2018/wordml/cex" xmlns:w16cid="http://schemas.microsoft.com/office/word/2016/wordml/cid" xmlns:w16="http://schemas.microsoft.com/office/word/2018/wordml" xmlns:w16sdtdh="http://schemas.microsoft.com/office/word/2020/wordml/sdtdatahash" xmlns:w16se="http://schemas.microsoft.com/office/word/2015/wordml/symex" xmlns:wpg="http://schemas.microsoft.com/office/word/2010/wordprocessingGroup" xmlns:wpi="http://schemas.microsoft.com/office/word/2010/wordprocessingInk" xmlns:wne="http://schemas.microsoft.com/office/word/2006/wordml" xmlns:wps="http://schemas.microsoft.com/office/word/2010/wordprocessingShape" mc:Ignorable="w14 w15 w16se w16cid w16 w16cex w16sdtdh wp14">
+<w:numbering xmlns:wpc="http://schemas.microsoft.com/office/word/2010/wordprocessingCanvas" xmlns:cx="http://schemas.microsoft.com/office/drawing/2014/chartex" xmlns:cx1="http://schemas.microsoft.com/office/drawing/2015/9/8/chartex" xmlns:cx2="http://schemas.microsoft.com/office/drawing/2015/10/21/chartex" xmlns:cx3="http://schemas.microsoft.com/office/drawing/2016/5/9/chartex" xmlns:cx4="http://schemas.microsoft.com/office/drawing/2016/5/10/chartex" xmlns:cx5="http://schemas.microsoft.com/office/drawing/2016/5/11/chartex" xmlns:cx6="http://schemas.microsoft.com/office/drawing/2016/5/12/chartex" xmlns:cx7="http://schemas.microsoft.com/office/drawing/2016/5/13/chartex" xmlns:cx8="http://schemas.microsoft.com/office/drawing/2016/5/14/chartex" xmlns:mc="http://schemas.openxmlformats.org/markup-compatibility/2006" xmlns:aink="http://schemas.microsoft.com/office/drawing/2016/ink" xmlns:am3d="http://schemas.microsoft.com/office/drawing/2017/model3d" xmlns:o="urn:schemas-microsoft-com:office:office" xmlns:oel="http://schemas.microsoft.com/office/2019/extlst" xmlns:r="http://schemas.openxmlformats.org/officeDocument/2006/relationships" xmlns:m="http://schemas.openxmlformats.org/officeDocument/2006/math" xmlns:v="urn:schemas-microsoft-com:vml" xmlns:wp14="http://schemas.microsoft.com/office/word/2010/wordprocessingDrawing" xmlns:wp="http://schemas.openxmlformats.org/drawingml/2006/wordprocessingDrawing" xmlns:w10="urn:schemas-microsoft-com:office:word" xmlns:w="http://schemas.openxmlformats.org/wordprocessingml/2006/main" xmlns:w14="http://schemas.microsoft.com/office/word/2010/wordml" xmlns:w15="http://schemas.microsoft.com/office/word/2012/wordml" xmlns:w16cex="http://schemas.microsoft.com/office/word/2018/wordml/cex" xmlns:w16cid="http://schemas.microsoft.com/office/word/2016/wordml/cid" xmlns:w16="http://schemas.microsoft.com/office/word/2018/wordml" xmlns:w16du="http://schemas.microsoft.com/office/word/2023/wordml/word16du" xmlns:w16sdtdh="http://schemas.microsoft.com/office/word/2020/wordml/sdtdatahash" xmlns:w16sdtfl="http://schemas.microsoft.com/office/word/2024/wordml/sdtformatlock" xmlns:w16se="http://schemas.microsoft.com/office/word/2015/wordml/symex" xmlns:wpg="http://schemas.microsoft.com/office/word/2010/wordprocessingGroup" xmlns:wpi="http://schemas.microsoft.com/office/word/2010/wordprocessingInk" xmlns:wne="http://schemas.microsoft.com/office/word/2006/wordml" xmlns:wps="http://schemas.microsoft.com/office/word/2010/wordprocessingShape" mc:Ignorable="w14 w15 w16se w16cid w16 w16cex w16sdtdh w16sdtfl w16du wp14">
   <w:abstractNum w:abstractNumId="0" w15:restartNumberingAfterBreak="0">
     <w:nsid w:val="FFFFFF89"/>
     <w:multiLevelType w:val="singleLevel"/>
@@ -4512,7 +4445,7 @@
 </file>
 
 <file path=word/styles.xml><?xml version="1.0" encoding="utf-8"?>
-<w:styles xmlns:mc="http://schemas.openxmlformats.org/markup-compatibility/2006" xmlns:r="http://schemas.openxmlformats.org/officeDocument/2006/relationships" xmlns:w="http://schemas.openxmlformats.org/wordprocessingml/2006/main" xmlns:w14="http://schemas.microsoft.com/office/word/2010/wordml" xmlns:w15="http://schemas.microsoft.com/office/word/2012/wordml" xmlns:w16cex="http://schemas.microsoft.com/office/word/2018/wordml/cex" xmlns:w16cid="http://schemas.microsoft.com/office/word/2016/wordml/cid" xmlns:w16="http://schemas.microsoft.com/office/word/2018/wordml" xmlns:w16sdtdh="http://schemas.microsoft.com/office/word/2020/wordml/sdtdatahash" xmlns:w16se="http://schemas.microsoft.com/office/word/2015/wordml/symex" mc:Ignorable="w14 w15 w16se w16cid w16 w16cex w16sdtdh">
+<w:styles xmlns:mc="http://schemas.openxmlformats.org/markup-compatibility/2006" xmlns:r="http://schemas.openxmlformats.org/officeDocument/2006/relationships" xmlns:w="http://schemas.openxmlformats.org/wordprocessingml/2006/main" xmlns:w14="http://schemas.microsoft.com/office/word/2010/wordml" xmlns:w15="http://schemas.microsoft.com/office/word/2012/wordml" xmlns:w16cex="http://schemas.microsoft.com/office/word/2018/wordml/cex" xmlns:w16cid="http://schemas.microsoft.com/office/word/2016/wordml/cid" xmlns:w16="http://schemas.microsoft.com/office/word/2018/wordml" xmlns:w16du="http://schemas.microsoft.com/office/word/2023/wordml/word16du" xmlns:w16sdtdh="http://schemas.microsoft.com/office/word/2020/wordml/sdtdatahash" xmlns:w16sdtfl="http://schemas.microsoft.com/office/word/2024/wordml/sdtformatlock" xmlns:w16se="http://schemas.microsoft.com/office/word/2015/wordml/symex" mc:Ignorable="w14 w15 w16se w16cid w16 w16cex w16sdtdh w16sdtfl w16du">
   <w:docDefaults>
     <w:rPrDefault>
       <w:rPr>
@@ -6330,10 +6263,13 @@
     <w:basedOn w:val="DefaultParagraphFont"/>
     <w:uiPriority w:val="22"/>
     <w:qFormat/>
-    <w:rsid w:val="00D226D3"/>
+    <w:rsid w:val="00BC1D86"/>
     <w:rPr>
+      <w:rFonts w:asciiTheme="majorHAnsi" w:hAnsiTheme="majorHAnsi"/>
       <w:b/>
       <w:bCs/>
+      <w:color w:val="1B3843" w:themeColor="accent1" w:themeShade="BF"/>
+      <w:sz w:val="24"/>
     </w:rPr>
   </w:style>
   <w:style w:type="character" w:styleId="Emphasis">
@@ -6492,6 +6428,32 @@
     <w:basedOn w:val="FooterChar"/>
     <w:link w:val="Footer1"/>
     <w:rsid w:val="00FA2D3F"/>
+  </w:style>
+  <w:style w:type="paragraph" w:customStyle="1" w:styleId="tblnotes">
+    <w:name w:val="tbl_notes"/>
+    <w:basedOn w:val="Normal"/>
+    <w:link w:val="tblnotesChar"/>
+    <w:qFormat/>
+    <w:rsid w:val="00C61FB6"/>
+    <w:rPr>
+      <w:rFonts w:asciiTheme="majorHAnsi" w:hAnsiTheme="majorHAnsi"/>
+      <w:b/>
+      <w:color w:val="1B3843" w:themeColor="accent1" w:themeShade="BF"/>
+      <w:sz w:val="24"/>
+    </w:rPr>
+  </w:style>
+  <w:style w:type="character" w:customStyle="1" w:styleId="tblnotesChar">
+    <w:name w:val="tbl_notes Char"/>
+    <w:basedOn w:val="Heading4Char"/>
+    <w:link w:val="tblnotes"/>
+    <w:rsid w:val="00C61FB6"/>
+    <w:rPr>
+      <w:rFonts w:asciiTheme="majorHAnsi" w:eastAsiaTheme="majorEastAsia" w:hAnsiTheme="majorHAnsi" w:cstheme="majorBidi"/>
+      <w:b/>
+      <w:color w:val="1B3843" w:themeColor="accent1" w:themeShade="BF"/>
+      <w:sz w:val="24"/>
+      <w:szCs w:val="24"/>
+    </w:rPr>
   </w:style>
 </w:styles>
 </file>

</xml_diff>